<commit_message>
Update 3/10/2025 5:11AM EST
Update as of 5:11AM EST on 3/10/2025.
</commit_message>
<xml_diff>
--- a/&ANATOMY/%BODY WAR CRIME PREVENTION/.about.docx
+++ b/&ANATOMY/%BODY WAR CRIME PREVENTION/.about.docx
@@ -162,6 +162,27 @@
     </w:p>
     <w:p>
       <w:pPr>
+        <w:pStyle w:val="Heading1"/>
+        <w:jc w:val="center"/>
+        <w:rPr>
+          <w:rFonts w:ascii="Arial Black" w:hAnsi="Arial Black"/>
+          <w:color w:val="7030A0"/>
+          <w:sz w:val="28"/>
+          <w:szCs w:val="28"/>
+        </w:rPr>
+      </w:pPr>
+      <w:r>
+        <w:rPr>
+          <w:rFonts w:ascii="Arial Black" w:hAnsi="Arial Black"/>
+          <w:color w:val="7030A0"/>
+          <w:sz w:val="28"/>
+          <w:szCs w:val="28"/>
+        </w:rPr>
+        <w:t>SEALED EVIDENCE</w:t>
+      </w:r>
+    </w:p>
+    <w:p>
+      <w:pPr>
         <w:jc w:val="center"/>
         <w:rPr>
           <w:bCs/>
@@ -172,7 +193,6 @@
     </w:p>
     <w:p>
       <w:pPr>
-        <w:jc w:val="center"/>
         <w:rPr>
           <w:bCs/>
           <w:sz w:val="44"/>
@@ -191,15 +211,6 @@
     </w:p>
     <w:p>
       <w:pPr>
-        <w:rPr>
-          <w:bCs/>
-          <w:sz w:val="44"/>
-          <w:szCs w:val="44"/>
-        </w:rPr>
-      </w:pPr>
-    </w:p>
-    <w:p>
-      <w:pPr>
         <w:jc w:val="center"/>
         <w:rPr>
           <w:bCs/>
@@ -213,7 +224,7 @@
           <w:sz w:val="28"/>
           <w:szCs w:val="28"/>
         </w:rPr>
-        <w:t>3/7/2025 3:43:58 AM</w:t>
+        <w:t>3/10/2025 5:11:23 AM</w:t>
       </w:r>
     </w:p>
     <w:p>
@@ -395,7 +406,21 @@
         <w:rPr>
           <w:rStyle w:val="SubtleReference"/>
         </w:rPr>
-        <w:t>Patrick R. McElhiney is sorry for blaming Vincent Scarborough for some of the things, that were allegedly working indictments, that were allegedly cleared up later, because the Pentagon employee was allegedly using computer software that was making it look like Vincent Scarborough did everything. The Pentagon employee also did the nuclear and the genocide and the deash lawsuits. However, Vincent Scarborough was also seen using masquerading software attacks towards Patrick R. McElhiney, allegedly.</w:t>
+        <w:t xml:space="preserve">Patrick R. McElhiney is sorry for blaming Vincent Scarborough for some of the </w:t>
+      </w:r>
+      <w:proofErr w:type="gramStart"/>
+      <w:r>
+        <w:rPr>
+          <w:rStyle w:val="SubtleReference"/>
+        </w:rPr>
+        <w:t>things,</w:t>
+      </w:r>
+      <w:proofErr w:type="gramEnd"/>
+      <w:r>
+        <w:rPr>
+          <w:rStyle w:val="SubtleReference"/>
+        </w:rPr>
+        <w:t xml:space="preserve"> that were allegedly working indictments, that were allegedly cleared up later, because the Pentagon employee was allegedly using computer software that was making it look like Vincent Scarborough did everything. The Pentagon employee also did the nuclear and the genocide and the deash lawsuits. However, Vincent Scarborough was also seen using masquerading software attacks towards Patrick R. McElhiney, allegedly.</w:t>
       </w:r>
     </w:p>
     <w:p>
@@ -473,8 +498,18 @@
           <w:b/>
           <w:bCs/>
         </w:rPr>
-        <w:t>YOU GUYS</w:t>
-      </w:r>
+        <w:t xml:space="preserve">YOU </w:t>
+      </w:r>
+      <w:proofErr w:type="gramStart"/>
+      <w:r>
+        <w:rPr>
+          <w:rStyle w:val="SubtleReference"/>
+          <w:b/>
+          <w:bCs/>
+        </w:rPr>
+        <w:t>GUYS</w:t>
+      </w:r>
+      <w:proofErr w:type="gramEnd"/>
       <w:r>
         <w:rPr>
           <w:rStyle w:val="SubtleReference"/>
@@ -586,8 +621,18 @@
           <w:b/>
           <w:bCs/>
         </w:rPr>
-        <w:t>YOU GUYS</w:t>
-      </w:r>
+        <w:t xml:space="preserve">YOU </w:t>
+      </w:r>
+      <w:proofErr w:type="gramStart"/>
+      <w:r>
+        <w:rPr>
+          <w:rStyle w:val="SubtleReference"/>
+          <w:b/>
+          <w:bCs/>
+        </w:rPr>
+        <w:t>GUYS</w:t>
+      </w:r>
+      <w:proofErr w:type="gramEnd"/>
       <w:r>
         <w:rPr>
           <w:rStyle w:val="SubtleReference"/>
@@ -608,8 +653,18 @@
           <w:b/>
           <w:bCs/>
         </w:rPr>
-        <w:t>YOU GUYS</w:t>
-      </w:r>
+        <w:t xml:space="preserve">YOU </w:t>
+      </w:r>
+      <w:proofErr w:type="gramStart"/>
+      <w:r>
+        <w:rPr>
+          <w:rStyle w:val="SubtleReference"/>
+          <w:b/>
+          <w:bCs/>
+        </w:rPr>
+        <w:t>GUYS</w:t>
+      </w:r>
+      <w:proofErr w:type="gramEnd"/>
       <w:r>
         <w:rPr>
           <w:rStyle w:val="SubtleReference"/>
@@ -1872,8 +1927,18 @@
           <w:b/>
           <w:bCs/>
         </w:rPr>
-        <w:t>YOU GUYS</w:t>
-      </w:r>
+        <w:t xml:space="preserve">YOU </w:t>
+      </w:r>
+      <w:proofErr w:type="gramStart"/>
+      <w:r>
+        <w:rPr>
+          <w:rStyle w:val="SubtleReference"/>
+          <w:b/>
+          <w:bCs/>
+        </w:rPr>
+        <w:t>GUYS</w:t>
+      </w:r>
+      <w:proofErr w:type="gramEnd"/>
       <w:r>
         <w:rPr>
           <w:rStyle w:val="SubtleReference"/>
@@ -2165,7 +2230,21 @@
         <w:rPr>
           <w:rStyle w:val="SubtleReference"/>
         </w:rPr>
-        <w:t xml:space="preserve">THE SYSTEM even said Vincent Scarborough allegedly wanted to try to murder Patrick R. McElhiney with a virtual caricature program in The Virtual Environment, that looked like Chelsea Clinton or Anna Chapman, allegedly as The Pentagon Program, to attempt to or actually murder or kill or extrajudicially execute Patrick R. McElhiney with genocidal space satellite weapons, allegedly, in secret speech or silent speech, in the same way that all the other text was communicated to Patrick R. McElhiney. The text that                                   Patrick R. McElhiney writes down is usually from evidence in Top Secret military computer systems, that originated from thoughts from third parties, or intelligence files, including from files from computer systems that were accessed by government employees, or thoughts from </w:t>
+        <w:t xml:space="preserve">THE SYSTEM even said Vincent Scarborough allegedly wanted to try to murder Patrick R. McElhiney with a virtual caricature program in The Virtual Environment, that looked like Chelsea Clinton or Anna Chapman, allegedly as The Pentagon Program, to attempt to or actually murder or kill or extrajudicially execute Patrick R. McElhiney with genocidal space satellite weapons, allegedly, in secret speech or silent speech, in the same way that all the other text was communicated to Patrick R. McElhiney. The text that                                   Patrick R. McElhiney writes down is usually from evidence in Top Secret military computer </w:t>
+      </w:r>
+      <w:proofErr w:type="gramStart"/>
+      <w:r>
+        <w:rPr>
+          <w:rStyle w:val="SubtleReference"/>
+        </w:rPr>
+        <w:t>systems,</w:t>
+      </w:r>
+      <w:proofErr w:type="gramEnd"/>
+      <w:r>
+        <w:rPr>
+          <w:rStyle w:val="SubtleReference"/>
+        </w:rPr>
+        <w:t xml:space="preserve"> that originated from thoughts from third parties, or intelligence files, including from files from computer systems that were accessed by government employees, or thoughts from </w:t>
       </w:r>
       <w:r>
         <w:rPr>
@@ -2631,7 +2710,21 @@
         <w:rPr>
           <w:rStyle w:val="SubtleReference"/>
         </w:rPr>
-        <w:t>Vincent Scarborough allegedly stated “this is some type of hack on society”, allegedly.</w:t>
+        <w:t xml:space="preserve">Vincent Scarborough allegedly </w:t>
+      </w:r>
+      <w:proofErr w:type="gramStart"/>
+      <w:r>
+        <w:rPr>
+          <w:rStyle w:val="SubtleReference"/>
+        </w:rPr>
+        <w:t>stated</w:t>
+      </w:r>
+      <w:proofErr w:type="gramEnd"/>
+      <w:r>
+        <w:rPr>
+          <w:rStyle w:val="SubtleReference"/>
+        </w:rPr>
+        <w:t xml:space="preserve"> “this is some type of hack on society”, allegedly.</w:t>
       </w:r>
     </w:p>
     <w:p>
@@ -2788,7 +2881,21 @@
         <w:rPr>
           <w:rStyle w:val="SubtleReference"/>
         </w:rPr>
-        <w:t xml:space="preserve">Then, the voice said “I think he’s </w:t>
+        <w:t xml:space="preserve">Then, the voice </w:t>
+      </w:r>
+      <w:proofErr w:type="gramStart"/>
+      <w:r>
+        <w:rPr>
+          <w:rStyle w:val="SubtleReference"/>
+        </w:rPr>
+        <w:t>said</w:t>
+      </w:r>
+      <w:proofErr w:type="gramEnd"/>
+      <w:r>
+        <w:rPr>
+          <w:rStyle w:val="SubtleReference"/>
+        </w:rPr>
+        <w:t xml:space="preserve"> “I think he’s </w:t>
       </w:r>
       <w:r>
         <w:rPr>
@@ -3549,7 +3656,21 @@
         <w:rPr>
           <w:rStyle w:val="SubtleReference"/>
         </w:rPr>
-        <w:t>The Pentagon employee used to show a large tent in the background along Route-4, as well.</w:t>
+        <w:t xml:space="preserve">The Pentagon employee used to show a large tent in the background along </w:t>
+      </w:r>
+      <w:proofErr w:type="gramStart"/>
+      <w:r>
+        <w:rPr>
+          <w:rStyle w:val="SubtleReference"/>
+        </w:rPr>
+        <w:t>Route-4</w:t>
+      </w:r>
+      <w:proofErr w:type="gramEnd"/>
+      <w:r>
+        <w:rPr>
+          <w:rStyle w:val="SubtleReference"/>
+        </w:rPr>
+        <w:t>, as well.</w:t>
       </w:r>
     </w:p>
     <w:p>

</xml_diff>

<commit_message>
Update 3/10/2025 3:49PM EST
Update as of 3:49PM EST on 3/10/2025.
</commit_message>
<xml_diff>
--- a/&ANATOMY/%BODY WAR CRIME PREVENTION/.about.docx
+++ b/&ANATOMY/%BODY WAR CRIME PREVENTION/.about.docx
@@ -224,7 +224,7 @@
           <w:sz w:val="28"/>
           <w:szCs w:val="28"/>
         </w:rPr>
-        <w:t>3/10/2025 5:11:23 AM</w:t>
+        <w:t>3/10/2025 3:48:45 PM</w:t>
       </w:r>
     </w:p>
     <w:p>
@@ -498,18 +498,8 @@
           <w:b/>
           <w:bCs/>
         </w:rPr>
-        <w:t xml:space="preserve">YOU </w:t>
-      </w:r>
-      <w:proofErr w:type="gramStart"/>
-      <w:r>
-        <w:rPr>
-          <w:rStyle w:val="SubtleReference"/>
-          <w:b/>
-          <w:bCs/>
-        </w:rPr>
-        <w:t>GUYS</w:t>
-      </w:r>
-      <w:proofErr w:type="gramEnd"/>
+        <w:t>YOU GUYS</w:t>
+      </w:r>
       <w:r>
         <w:rPr>
           <w:rStyle w:val="SubtleReference"/>
@@ -621,55 +611,49 @@
           <w:b/>
           <w:bCs/>
         </w:rPr>
-        <w:t xml:space="preserve">YOU </w:t>
+        <w:t>YOU GUYS</w:t>
+      </w:r>
+      <w:r>
+        <w:rPr>
+          <w:rStyle w:val="SubtleReference"/>
+        </w:rPr>
+        <w:t xml:space="preserve"> allegedly said it did not happen because of you, however Patrick R. McElhiney heard someone saying to “take him down”, in previous recordings from The Pentagon. </w:t>
+      </w:r>
+    </w:p>
+    <w:p>
+      <w:pPr>
+        <w:jc w:val="both"/>
+        <w:rPr>
+          <w:rStyle w:val="SubtleReference"/>
+        </w:rPr>
+      </w:pPr>
+      <w:r>
+        <w:rPr>
+          <w:rStyle w:val="SubtleReference"/>
+          <w:b/>
+          <w:bCs/>
+        </w:rPr>
+        <w:t>YOU GUYS</w:t>
+      </w:r>
+      <w:r>
+        <w:rPr>
+          <w:rStyle w:val="SubtleReference"/>
+        </w:rPr>
+        <w:t xml:space="preserve"> may also be responsible for attempting to ‘take down’ the Department of </w:t>
       </w:r>
       <w:proofErr w:type="gramStart"/>
       <w:r>
         <w:rPr>
           <w:rStyle w:val="SubtleReference"/>
-          <w:b/>
-          <w:bCs/>
-        </w:rPr>
-        <w:t>GUYS</w:t>
+        </w:rPr>
+        <w:t>Education, and</w:t>
       </w:r>
       <w:proofErr w:type="gramEnd"/>
       <w:r>
         <w:rPr>
           <w:rStyle w:val="SubtleReference"/>
         </w:rPr>
-        <w:t xml:space="preserve"> allegedly said it did not happen because of you, however Patrick R. McElhiney heard someone saying to “take him down”, in previous recordings from The Pentagon. </w:t>
-      </w:r>
-    </w:p>
-    <w:p>
-      <w:pPr>
-        <w:jc w:val="both"/>
-        <w:rPr>
-          <w:rStyle w:val="SubtleReference"/>
-        </w:rPr>
-      </w:pPr>
-      <w:r>
-        <w:rPr>
-          <w:rStyle w:val="SubtleReference"/>
-          <w:b/>
-          <w:bCs/>
-        </w:rPr>
-        <w:t xml:space="preserve">YOU </w:t>
-      </w:r>
-      <w:proofErr w:type="gramStart"/>
-      <w:r>
-        <w:rPr>
-          <w:rStyle w:val="SubtleReference"/>
-          <w:b/>
-          <w:bCs/>
-        </w:rPr>
-        <w:t>GUYS</w:t>
-      </w:r>
-      <w:proofErr w:type="gramEnd"/>
-      <w:r>
-        <w:rPr>
-          <w:rStyle w:val="SubtleReference"/>
-        </w:rPr>
-        <w:t xml:space="preserve"> may also be responsible for attempting to ‘take down’ the Department of Education, and attempting to ‘take down’ the Federal Bureau of Investigation, by trying to sell their buildings and lay off their staff in the DOGE program. </w:t>
+        <w:t xml:space="preserve"> attempting to ‘take down’ the Federal Bureau of Investigation, by trying to sell their buildings and lay off their staff in the DOGE program. </w:t>
       </w:r>
       <w:r>
         <w:rPr>
@@ -1342,6 +1326,28 @@
           <w:rStyle w:val="SubtleReference"/>
         </w:rPr>
       </w:pPr>
+      <w:r>
+        <w:rPr>
+          <w:rStyle w:val="SubtleReference"/>
+          <w:b/>
+          <w:bCs/>
+        </w:rPr>
+        <w:t>YOU GUYS</w:t>
+      </w:r>
+      <w:r>
+        <w:rPr>
+          <w:rStyle w:val="SubtleReference"/>
+        </w:rPr>
+        <w:t xml:space="preserve"> allegedly includes Michael Mulvaney in The Pentagon. Michael Mulvaney allegedly liked Spaghetti with Meat Balls.</w:t>
+      </w:r>
+    </w:p>
+    <w:p>
+      <w:pPr>
+        <w:jc w:val="both"/>
+        <w:rPr>
+          <w:rStyle w:val="SubtleReference"/>
+        </w:rPr>
+      </w:pPr>
     </w:p>
     <w:p>
       <w:pPr>
@@ -1353,6 +1359,7 @@
         <w:rPr>
           <w:rStyle w:val="IntenseReference"/>
         </w:rPr>
+        <w:lastRenderedPageBreak/>
         <w:br w:type="page"/>
       </w:r>
     </w:p>
@@ -1927,18 +1934,8 @@
           <w:b/>
           <w:bCs/>
         </w:rPr>
-        <w:t xml:space="preserve">YOU </w:t>
-      </w:r>
-      <w:proofErr w:type="gramStart"/>
-      <w:r>
-        <w:rPr>
-          <w:rStyle w:val="SubtleReference"/>
-          <w:b/>
-          <w:bCs/>
-        </w:rPr>
-        <w:t>GUYS</w:t>
-      </w:r>
-      <w:proofErr w:type="gramEnd"/>
+        <w:t>YOU GUYS</w:t>
+      </w:r>
       <w:r>
         <w:rPr>
           <w:rStyle w:val="SubtleReference"/>
@@ -2230,21 +2227,21 @@
         <w:rPr>
           <w:rStyle w:val="SubtleReference"/>
         </w:rPr>
-        <w:t xml:space="preserve">THE SYSTEM even said Vincent Scarborough allegedly wanted to try to murder Patrick R. McElhiney with a virtual caricature program in The Virtual Environment, that looked like Chelsea Clinton or Anna Chapman, allegedly as The Pentagon Program, to attempt to or actually murder or kill or extrajudicially execute Patrick R. McElhiney with genocidal space satellite weapons, allegedly, in secret speech or silent speech, in the same way that all the other text was communicated to Patrick R. McElhiney. The text that                                   Patrick R. McElhiney writes down is usually from evidence in Top Secret military computer </w:t>
+        <w:t xml:space="preserve">THE SYSTEM even said Vincent Scarborough allegedly wanted to try to murder Patrick R. McElhiney with a virtual caricature program in The Virtual Environment, that looked like Chelsea Clinton or Anna Chapman, allegedly as The Pentagon Program, to attempt to or actually murder or kill or extrajudicially execute Patrick R. McElhiney with genocidal space satellite weapons, allegedly, in secret speech or silent speech, in the same way that all the other text was communicated to Patrick R. McElhiney. The text that                                   Patrick R. McElhiney writes down is usually from evidence in </w:t>
       </w:r>
       <w:proofErr w:type="gramStart"/>
       <w:r>
         <w:rPr>
           <w:rStyle w:val="SubtleReference"/>
         </w:rPr>
-        <w:t>systems,</w:t>
+        <w:t>Top Secret</w:t>
       </w:r>
       <w:proofErr w:type="gramEnd"/>
       <w:r>
         <w:rPr>
           <w:rStyle w:val="SubtleReference"/>
         </w:rPr>
-        <w:t xml:space="preserve"> that originated from thoughts from third parties, or intelligence files, including from files from computer systems that were accessed by government employees, or thoughts from </w:t>
+        <w:t xml:space="preserve"> military computer systems, that originated from thoughts from third parties, or intelligence files, including from files from computer systems that were accessed by government employees, or thoughts from </w:t>
       </w:r>
       <w:r>
         <w:rPr>

</xml_diff>

<commit_message>
Update 3/10/2025 3:50PM EST
Update as of 3:50PM EST on 3/10/2025.
</commit_message>
<xml_diff>
--- a/&ANATOMY/%BODY WAR CRIME PREVENTION/.about.docx
+++ b/&ANATOMY/%BODY WAR CRIME PREVENTION/.about.docx
@@ -224,7 +224,7 @@
           <w:sz w:val="28"/>
           <w:szCs w:val="28"/>
         </w:rPr>
-        <w:t>3/10/2025 3:48:45 PM</w:t>
+        <w:t>3/10/2025 3:50:33 PM</w:t>
       </w:r>
     </w:p>
     <w:p>
@@ -2368,6 +2368,20 @@
           <w:rStyle w:val="SubtleReference"/>
         </w:rPr>
         <w:t>Vincent Scarborough said he (Vincent Scarborough) had computer viruses, that he (Vincent Scarborough) made the “nuclear terrorism threats” to “everyone” to “conduct maintenance” on the                                        “fraudulent nuclear terrorism threat cases”, and added “with mind control usage on others”, and                Vincent Scarborough added “in Washington, D.C., as well”, allegedly, trying to make the text sound like it’s Patrick R. McElhiney authoring the text in the audio, that was allegedly said by Julie Lasseter’s government computer software, that Vincent Scarborough was allegedly controlling remotely with his                                 (Vincent Scarborough’s) autonomous personal professional artificial intelligence computer system, that always usually appears, visually, to Patrick R. McElhiney, in The Virtual Environment, and usually criminalizes Patrick R. McElhiney’s every move, and every thought, and always plots against                                       Patrick R. McElhiney using mind control technology, to negatively affect other people, as “bad impressions” to/towards Patrick R. McElhiney “in public”</w:t>
+      </w:r>
+    </w:p>
+    <w:p>
+      <w:pPr>
+        <w:jc w:val="both"/>
+        <w:rPr>
+          <w:rStyle w:val="SubtleReference"/>
+        </w:rPr>
+      </w:pPr>
+      <w:r>
+        <w:rPr>
+          <w:rStyle w:val="SubtleReference"/>
+        </w:rPr>
+        <w:t>Michael Mulvaney at The Pentagon allegedly had space satellite weapons access, previously.</w:t>
       </w:r>
     </w:p>
     <w:p>

</xml_diff>

<commit_message>
Update 3/11/2025 6:03AM EST
Updates as of 6:03AM EST on 3/11/2025.
</commit_message>
<xml_diff>
--- a/&ANATOMY/%BODY WAR CRIME PREVENTION/.about.docx
+++ b/&ANATOMY/%BODY WAR CRIME PREVENTION/.about.docx
@@ -224,7 +224,7 @@
           <w:sz w:val="28"/>
           <w:szCs w:val="28"/>
         </w:rPr>
-        <w:t>3/10/2025 3:50:33 PM</w:t>
+        <w:t>3/11/2025 6:02:11 AM</w:t>
       </w:r>
     </w:p>
     <w:p>
@@ -633,27 +633,23 @@
           <w:b/>
           <w:bCs/>
         </w:rPr>
-        <w:t>YOU GUYS</w:t>
-      </w:r>
-      <w:r>
-        <w:rPr>
-          <w:rStyle w:val="SubtleReference"/>
-        </w:rPr>
-        <w:t xml:space="preserve"> may also be responsible for attempting to ‘take down’ the Department of </w:t>
+        <w:t xml:space="preserve">YOU </w:t>
       </w:r>
       <w:proofErr w:type="gramStart"/>
       <w:r>
         <w:rPr>
           <w:rStyle w:val="SubtleReference"/>
-        </w:rPr>
-        <w:t>Education, and</w:t>
+          <w:b/>
+          <w:bCs/>
+        </w:rPr>
+        <w:t>GUYS</w:t>
       </w:r>
       <w:proofErr w:type="gramEnd"/>
       <w:r>
         <w:rPr>
           <w:rStyle w:val="SubtleReference"/>
         </w:rPr>
-        <w:t xml:space="preserve"> attempting to ‘take down’ the Federal Bureau of Investigation, by trying to sell their buildings and lay off their staff in the DOGE program. </w:t>
+        <w:t xml:space="preserve"> may also be responsible for attempting to ‘take down’ the Department of Education, and attempting to ‘take down’ the Federal Bureau of Investigation, by trying to sell their buildings and lay off their staff in the DOGE program. </w:t>
       </w:r>
       <w:r>
         <w:rPr>
@@ -1338,7 +1334,32 @@
         <w:rPr>
           <w:rStyle w:val="SubtleReference"/>
         </w:rPr>
-        <w:t xml:space="preserve"> allegedly includes Michael Mulvaney in The Pentagon. Michael Mulvaney allegedly liked Spaghetti with Meat Balls.</w:t>
+        <w:t xml:space="preserve"> allegedly includes Michael Mulvaney in The Pentagon. Michael Mulvaney allegedly liked Spaghetti with Meat Balls</w:t>
+      </w:r>
+      <w:r>
+        <w:rPr>
+          <w:rStyle w:val="SubtleReference"/>
+        </w:rPr>
+        <w:t xml:space="preserve"> from Angelini’s in Turlock, CA, where he signed a high-tech organic farming peace treaty with 71 foreign countries</w:t>
+      </w:r>
+      <w:r>
+        <w:rPr>
+          <w:rStyle w:val="SubtleReference"/>
+        </w:rPr>
+        <w:t>.</w:t>
+      </w:r>
+      <w:r>
+        <w:rPr>
+          <w:rStyle w:val="SubtleReference"/>
+        </w:rPr>
+        <w:t xml:space="preserve"> Michael Mulvaney also allegedly did war crimes to Patrick R. McElhiney’s </w:t>
+      </w:r>
+      <w:r>
+        <w:rPr>
+          <w:rStyle w:val="SubtleReference"/>
+        </w:rPr>
+        <w:lastRenderedPageBreak/>
+        <w:t>left shoulder, after a grizzly bear chased him across the sales floor at Sherman Williams. Robert Scarborough did shenanigans to Michael Mulvaney with 27 redheads in The Impeachment Environment.</w:t>
       </w:r>
     </w:p>
     <w:p>
@@ -1359,7 +1380,6 @@
         <w:rPr>
           <w:rStyle w:val="IntenseReference"/>
         </w:rPr>
-        <w:lastRenderedPageBreak/>
         <w:br w:type="page"/>
       </w:r>
     </w:p>
@@ -2227,21 +2247,21 @@
         <w:rPr>
           <w:rStyle w:val="SubtleReference"/>
         </w:rPr>
-        <w:t xml:space="preserve">THE SYSTEM even said Vincent Scarborough allegedly wanted to try to murder Patrick R. McElhiney with a virtual caricature program in The Virtual Environment, that looked like Chelsea Clinton or Anna Chapman, allegedly as The Pentagon Program, to attempt to or actually murder or kill or extrajudicially execute Patrick R. McElhiney with genocidal space satellite weapons, allegedly, in secret speech or silent speech, in the same way that all the other text was communicated to Patrick R. McElhiney. The text that                                   Patrick R. McElhiney writes down is usually from evidence in </w:t>
+        <w:t xml:space="preserve">THE SYSTEM even said Vincent Scarborough allegedly wanted to try to murder Patrick R. McElhiney with a virtual caricature program in The Virtual Environment, that looked like Chelsea Clinton or Anna Chapman, allegedly as The Pentagon Program, to attempt to or actually murder or kill or extrajudicially execute Patrick R. McElhiney with genocidal space satellite weapons, allegedly, in secret speech or silent speech, in the same way that all the other text was communicated to Patrick R. McElhiney. The text that                                   Patrick R. McElhiney writes down is usually from evidence in Top Secret military computer </w:t>
       </w:r>
       <w:proofErr w:type="gramStart"/>
       <w:r>
         <w:rPr>
           <w:rStyle w:val="SubtleReference"/>
         </w:rPr>
-        <w:t>Top Secret</w:t>
+        <w:t>systems,</w:t>
       </w:r>
       <w:proofErr w:type="gramEnd"/>
       <w:r>
         <w:rPr>
           <w:rStyle w:val="SubtleReference"/>
         </w:rPr>
-        <w:t xml:space="preserve"> military computer systems, that originated from thoughts from third parties, or intelligence files, including from files from computer systems that were accessed by government employees, or thoughts from </w:t>
+        <w:t xml:space="preserve"> that originated from thoughts from third parties, or intelligence files, including from files from computer systems that were accessed by government employees, or thoughts from </w:t>
       </w:r>
       <w:r>
         <w:rPr>

</xml_diff>

<commit_message>
Update 3/11/2025 6:25AM EST
Update as of 6:25AM EST on 3/11/2025.
</commit_message>
<xml_diff>
--- a/&ANATOMY/%BODY WAR CRIME PREVENTION/.about.docx
+++ b/&ANATOMY/%BODY WAR CRIME PREVENTION/.about.docx
@@ -224,7 +224,7 @@
           <w:sz w:val="28"/>
           <w:szCs w:val="28"/>
         </w:rPr>
-        <w:t>3/11/2025 6:02:11 AM</w:t>
+        <w:t>3/11/2025 6:23:54 AM</w:t>
       </w:r>
     </w:p>
     <w:p>
@@ -1360,6 +1360,124 @@
         </w:rPr>
         <w:lastRenderedPageBreak/>
         <w:t>left shoulder, after a grizzly bear chased him across the sales floor at Sherman Williams. Robert Scarborough did shenanigans to Michael Mulvaney with 27 redheads in The Impeachment Environment.</w:t>
+      </w:r>
+    </w:p>
+    <w:p>
+      <w:pPr>
+        <w:jc w:val="both"/>
+        <w:rPr>
+          <w:rStyle w:val="SubtleReference"/>
+        </w:rPr>
+      </w:pPr>
+      <w:r>
+        <w:rPr>
+          <w:rStyle w:val="SubtleReference"/>
+          <w:b/>
+          <w:bCs/>
+        </w:rPr>
+        <w:t>YOU GUYS</w:t>
+      </w:r>
+      <w:r>
+        <w:rPr>
+          <w:rStyle w:val="SubtleReference"/>
+        </w:rPr>
+        <w:t xml:space="preserve"> allegedly includes Julie Lasseter and Chelsea Clinton, allegedly. </w:t>
+      </w:r>
+      <w:r>
+        <w:rPr>
+          <w:rStyle w:val="SubtleReference"/>
+          <w:b/>
+          <w:bCs/>
+        </w:rPr>
+        <w:t>YOU GUYS</w:t>
+      </w:r>
+      <w:r>
+        <w:rPr>
+          <w:rStyle w:val="SubtleReference"/>
+        </w:rPr>
+        <w:t xml:space="preserve"> allegedly framed Patrick R. McElhiney for things he did not even know about, previously, and </w:t>
+      </w:r>
+      <w:r>
+        <w:rPr>
+          <w:rStyle w:val="SubtleReference"/>
+          <w:b/>
+          <w:bCs/>
+        </w:rPr>
+        <w:t>YOU GUYS</w:t>
+      </w:r>
+      <w:r>
+        <w:rPr>
+          <w:rStyle w:val="SubtleReference"/>
+        </w:rPr>
+        <w:t xml:space="preserve"> also conducted impropriety towards/against Patrick R. McElhiney using the U.S. Secret Service, allegedly to criminally damage Patrick R. McElhiney, after stealing his intellectual property from his company, MCE123</w:t>
+      </w:r>
+      <w:r>
+        <w:rPr>
+          <w:rStyle w:val="SubtleReference"/>
+          <w:rFonts w:cstheme="minorHAnsi"/>
+        </w:rPr>
+        <w:t>℠</w:t>
+      </w:r>
+      <w:r>
+        <w:rPr>
+          <w:rStyle w:val="SubtleReference"/>
+        </w:rPr>
+        <w:t xml:space="preserve">, after stating that </w:t>
+      </w:r>
+      <w:r>
+        <w:rPr>
+          <w:rStyle w:val="SubtleReference"/>
+          <w:b/>
+          <w:bCs/>
+        </w:rPr>
+        <w:t>YOU GUYS</w:t>
+      </w:r>
+      <w:r>
+        <w:rPr>
+          <w:rStyle w:val="SubtleReference"/>
+        </w:rPr>
+        <w:t xml:space="preserve"> were going to set up MCE123</w:t>
+      </w:r>
+      <w:r>
+        <w:rPr>
+          <w:rStyle w:val="SubtleReference"/>
+          <w:rFonts w:cstheme="minorHAnsi"/>
+        </w:rPr>
+        <w:t>℠</w:t>
+      </w:r>
+      <w:r>
+        <w:rPr>
+          <w:rStyle w:val="SubtleReference"/>
+        </w:rPr>
+        <w:t xml:space="preserve"> in The Sullivan Building where the U.S. Secret Service is located, and </w:t>
+      </w:r>
+      <w:r>
+        <w:rPr>
+          <w:rStyle w:val="SubtleReference"/>
+          <w:b/>
+          <w:bCs/>
+        </w:rPr>
+        <w:t>YOU GUYS</w:t>
+      </w:r>
+      <w:r>
+        <w:rPr>
+          <w:rStyle w:val="SubtleReference"/>
+        </w:rPr>
+        <w:t xml:space="preserve"> still have not paid Patrick R. McElhiney. </w:t>
+      </w:r>
+      <w:r>
+        <w:rPr>
+          <w:rStyle w:val="SubtleReference"/>
+          <w:b/>
+          <w:bCs/>
+        </w:rPr>
+        <w:t>YOU GUYS</w:t>
+      </w:r>
+      <w:r>
+        <w:rPr>
+          <w:rStyle w:val="SubtleReference"/>
+        </w:rPr>
+        <w:t xml:space="preserve"> allegedly includes                               Mark Mulvaney, as well, allegedly.</w:t>
       </w:r>
     </w:p>
     <w:p>

</xml_diff>